<commit_message>
Corrected files for upload
</commit_message>
<xml_diff>
--- a/Alternatives/Team_6_ETL_Proj2_Report.docx
+++ b/Alternatives/Team_6_ETL_Proj2_Report.docx
@@ -105,15 +105,7 @@
         <w:jc w:val="both"/>
       </w:pPr>
       <w:r>
-        <w:t xml:space="preserve">The oil and gas industry </w:t>
-      </w:r>
-      <w:proofErr w:type="gramStart"/>
-      <w:r>
-        <w:t>is</w:t>
-      </w:r>
-      <w:proofErr w:type="gramEnd"/>
-      <w:r>
-        <w:t xml:space="preserve"> a </w:t>
+        <w:t xml:space="preserve">The oil and gas industry is a </w:t>
       </w:r>
       <w:r>
         <w:t>huge domain</w:t>
@@ -369,41 +361,13 @@
       <w:r>
         <w:t xml:space="preserve"> </w:t>
       </w:r>
-      <w:proofErr w:type="spellStart"/>
       <w:r>
         <w:rPr>
           <w:rFonts w:cstheme="minorHAnsi"/>
           <w:color w:val="1D1C1D"/>
           <w:shd w:val="clear" w:color="auto" w:fill="F8F8F8"/>
         </w:rPr>
-        <w:t>Subsecretaria</w:t>
-      </w:r>
-      <w:proofErr w:type="spellEnd"/>
-      <w:r>
-        <w:rPr>
-          <w:rFonts w:cstheme="minorHAnsi"/>
-          <w:color w:val="1D1C1D"/>
-          <w:shd w:val="clear" w:color="auto" w:fill="F8F8F8"/>
-        </w:rPr>
-        <w:t xml:space="preserve"> de </w:t>
-      </w:r>
-      <w:proofErr w:type="spellStart"/>
-      <w:r>
-        <w:rPr>
-          <w:rFonts w:cstheme="minorHAnsi"/>
-          <w:color w:val="1D1C1D"/>
-          <w:shd w:val="clear" w:color="auto" w:fill="F8F8F8"/>
-        </w:rPr>
-        <w:t>Energia</w:t>
-      </w:r>
-      <w:proofErr w:type="spellEnd"/>
-      <w:r>
-        <w:rPr>
-          <w:rFonts w:cstheme="minorHAnsi"/>
-          <w:color w:val="1D1C1D"/>
-          <w:shd w:val="clear" w:color="auto" w:fill="F8F8F8"/>
-        </w:rPr>
-        <w:t xml:space="preserve"> de Neuquen</w:t>
+        <w:t>Subsecretaria de Energia de Neuquen</w:t>
       </w:r>
       <w:r>
         <w:rPr>
@@ -642,15 +606,7 @@
         <w:t xml:space="preserve"> create a functional database. </w:t>
       </w:r>
       <w:r>
-        <w:t xml:space="preserve">This schema was saved in </w:t>
-      </w:r>
-      <w:proofErr w:type="spellStart"/>
-      <w:r>
-        <w:t>sql</w:t>
-      </w:r>
-      <w:proofErr w:type="spellEnd"/>
-      <w:r>
-        <w:t xml:space="preserve"> file formats.</w:t>
+        <w:t>This schema was saved in sql file formats.</w:t>
       </w:r>
     </w:p>
     <w:p>
@@ -1098,10 +1054,10 @@
         </w:rPr>
         <w:lastRenderedPageBreak/>
         <w:drawing>
-          <wp:inline distT="0" distB="0" distL="0" distR="0" wp14:anchorId="78213CF8" wp14:editId="2FC7A56E">
-            <wp:extent cx="6371539" cy="4375599"/>
-            <wp:effectExtent l="0" t="0" r="0" b="6350"/>
-            <wp:docPr id="1" name="Picture 1"/>
+          <wp:inline distT="0" distB="0" distL="0" distR="0" wp14:anchorId="6D37D945" wp14:editId="38699009">
+            <wp:extent cx="6800850" cy="4660265"/>
+            <wp:effectExtent l="0" t="0" r="0" b="6985"/>
+            <wp:docPr id="2" name="Picture 2"/>
             <wp:cNvGraphicFramePr>
               <a:graphicFrameLocks xmlns:a="http://schemas.openxmlformats.org/drawingml/2006/main" noChangeAspect="1"/>
             </wp:cNvGraphicFramePr>
@@ -1121,7 +1077,7 @@
                   <pic:spPr>
                     <a:xfrm>
                       <a:off x="0" y="0"/>
-                      <a:ext cx="6400653" cy="4395593"/>
+                      <a:ext cx="6800850" cy="4660265"/>
                     </a:xfrm>
                     <a:prstGeom prst="rect">
                       <a:avLst/>
@@ -1195,15 +1151,7 @@
         <w:t xml:space="preserve"> necessary for preparing data for </w:t>
       </w:r>
       <w:r>
-        <w:t xml:space="preserve">analysis </w:t>
-      </w:r>
-      <w:proofErr w:type="gramStart"/>
-      <w:r>
-        <w:t>in order to</w:t>
-      </w:r>
-      <w:proofErr w:type="gramEnd"/>
-      <w:r>
-        <w:t xml:space="preserve"> obtain key insights from the data. This project afforded Team 6 the capacity to source a functional data set which had to be cleaned, normalized, and prepared for first level analysis. From this analysis, it was obvious that a relational database could be created or generated hence the choice was made to use SQL on PostgreSQL. Referential integrity was established using an ERD between entities as well as </w:t>
+        <w:t xml:space="preserve">analysis in order to obtain key insights from the data. This project afforded Team 6 the capacity to source a functional data set which had to be cleaned, normalized, and prepared for first level analysis. From this analysis, it was obvious that a relational database could be created or generated hence the choice was made to use SQL on PostgreSQL. Referential integrity was established using an ERD between entities as well as </w:t>
       </w:r>
       <w:r>
         <w:t>primary keys and foreign keys. This project thus produced an incredible knowledge enhancement opportunity which further inculcated the concepts learned in class regarding data modeling and data engineering.</w:t>

</xml_diff>